<commit_message>
bugfixes and getting features mostly correct
</commit_message>
<xml_diff>
--- a/docassemble/placeholderprojectname/data/templates/form 38 female.docx
+++ b/docassemble/placeholderprojectname/data/templates/form 38 female.docx
@@ -193,19 +193,35 @@
                     <w:t xml:space="preserve"> </w:t>
                   </w:r>
                   <w:r>
-                    <w:t>{{applicant.name</w:t>
+                    <w:t>{{</w:t>
+                  </w:r>
+                  <w:proofErr w:type="spellStart"/>
+                  <w:r>
+                    <w:t>applicant.name</w:t>
                   </w:r>
                   <w:r>
                     <w:t>.</w:t>
                   </w:r>
                   <w:r>
-                    <w:t>first}}</w:t>
+                    <w:t>first</w:t>
+                  </w:r>
+                  <w:proofErr w:type="spellEnd"/>
+                  <w:r>
+                    <w:t>}}</w:t>
                   </w:r>
                   <w:r>
                     <w:t xml:space="preserve"> </w:t>
                   </w:r>
                   <w:r>
-                    <w:t>{{applicant.name.last}}</w:t>
+                    <w:t>{{</w:t>
+                  </w:r>
+                  <w:proofErr w:type="spellStart"/>
+                  <w:r>
+                    <w:t>applicant.name.last</w:t>
+                  </w:r>
+                  <w:proofErr w:type="spellEnd"/>
+                  <w:r>
+                    <w:t>}}</w:t>
                   </w:r>
                   <w:r>
                     <w:t>,</w:t>
@@ -217,7 +233,15 @@
                     <w:t>of </w:t>
                   </w:r>
                   <w:r>
-                    <w:t>{{applicant.address}}</w:t>
+                    <w:t>{{</w:t>
+                  </w:r>
+                  <w:proofErr w:type="spellStart"/>
+                  <w:r>
+                    <w:t>applicant.address</w:t>
+                  </w:r>
+                  <w:proofErr w:type="spellEnd"/>
+                  <w:r>
+                    <w:t>}}</w:t>
                   </w:r>
                   <w:r>
                     <w:t> state</w:t>
@@ -514,7 +538,23 @@
                     <w:t>Name:</w:t>
                   </w:r>
                   <w:r>
-                    <w:t xml:space="preserve"> {{applicant.name.first}} {{applicant.name.last}}</w:t>
+                    <w:t xml:space="preserve"> {{</w:t>
+                  </w:r>
+                  <w:proofErr w:type="spellStart"/>
+                  <w:r>
+                    <w:t>applicant.name.first</w:t>
+                  </w:r>
+                  <w:proofErr w:type="spellEnd"/>
+                  <w:r>
+                    <w:t>}} {{</w:t>
+                  </w:r>
+                  <w:proofErr w:type="spellStart"/>
+                  <w:r>
+                    <w:t>applicant.name.last</w:t>
+                  </w:r>
+                  <w:proofErr w:type="spellEnd"/>
+                  <w:r>
+                    <w:t>}}</w:t>
                   </w:r>
                 </w:p>
                 <w:p>
@@ -552,7 +592,15 @@
                     <w:t xml:space="preserve"> </w:t>
                   </w:r>
                   <w:r>
-                    <w:t>{{applicant.age}}</w:t>
+                    <w:t>{{</w:t>
+                  </w:r>
+                  <w:proofErr w:type="spellStart"/>
+                  <w:r>
+                    <w:t>applicant.age</w:t>
+                  </w:r>
+                  <w:proofErr w:type="spellEnd"/>
+                  <w:r>
+                    <w:t>}}</w:t>
                   </w:r>
                 </w:p>
                 <w:p>
@@ -590,7 +638,15 @@
                     <w:t xml:space="preserve"> </w:t>
                   </w:r>
                   <w:r>
-                    <w:t>{{applicant.nric}}</w:t>
+                    <w:t>{{</w:t>
+                  </w:r>
+                  <w:proofErr w:type="spellStart"/>
+                  <w:r>
+                    <w:t>applicant.nric</w:t>
+                  </w:r>
+                  <w:proofErr w:type="spellEnd"/>
+                  <w:r>
+                    <w:t>}}</w:t>
                   </w:r>
                 </w:p>
                 <w:p>
@@ -625,7 +681,15 @@
                     <w:t>Residential address:</w:t>
                   </w:r>
                   <w:r>
-                    <w:t xml:space="preserve"> {{applicant.address}}</w:t>
+                    <w:t xml:space="preserve"> {{</w:t>
+                  </w:r>
+                  <w:proofErr w:type="spellStart"/>
+                  <w:r>
+                    <w:t>applicant.address</w:t>
+                  </w:r>
+                  <w:proofErr w:type="spellEnd"/>
+                  <w:r>
+                    <w:t>}}</w:t>
                   </w:r>
                 </w:p>
                 <w:p>
@@ -663,7 +727,15 @@
                     <w:t xml:space="preserve"> </w:t>
                   </w:r>
                   <w:r>
-                    <w:t>{{applicant.occupation}}</w:t>
+                    <w:t>{{</w:t>
+                  </w:r>
+                  <w:proofErr w:type="spellStart"/>
+                  <w:r>
+                    <w:t>applicant.occupation</w:t>
+                  </w:r>
+                  <w:proofErr w:type="spellEnd"/>
+                  <w:r>
+                    <w:t>}}</w:t>
                   </w:r>
                 </w:p>
                 <w:p>
@@ -701,7 +773,15 @@
                     <w:t xml:space="preserve"> </w:t>
                   </w:r>
                   <w:r>
-                    <w:t>{{applicant.relationship_with_child}}</w:t>
+                    <w:t>{{</w:t>
+                  </w:r>
+                  <w:proofErr w:type="spellStart"/>
+                  <w:r>
+                    <w:t>applicant.relationship_with_child</w:t>
+                  </w:r>
+                  <w:proofErr w:type="spellEnd"/>
+                  <w:r>
+                    <w:t>}}</w:t>
                   </w:r>
                 </w:p>
                 <w:p>
@@ -733,7 +813,15 @@
                     <w:t xml:space="preserve"> resident in Singapore at  </w:t>
                   </w:r>
                   <w:r>
-                    <w:t>{{applicant.address}}</w:t>
+                    <w:t>{{</w:t>
+                  </w:r>
+                  <w:proofErr w:type="spellStart"/>
+                  <w:r>
+                    <w:t>applicant.address</w:t>
+                  </w:r>
+                  <w:proofErr w:type="spellEnd"/>
+                  <w:r>
+                    <w:t>}}</w:t>
                   </w:r>
                   <w:r>
                     <w:t xml:space="preserve"> and domiciled in Singapore.</w:t>
@@ -774,6 +862,33 @@
                   </w:r>
                   <w:r>
                     <w:t xml:space="preserve"> </w:t>
+                  </w:r>
+                </w:p>
+                <w:p>
+                  <w:pPr>
+                    <w:pStyle w:val="TableItemIndent2"/>
+                    <w:ind w:left="940" w:firstLine="0"/>
+                    <w:jc w:val="both"/>
+                  </w:pPr>
+                  <w:r>
+                    <w:rPr>
+                      <w:lang w:val="en-SG"/>
+                    </w:rPr>
+                    <w:t xml:space="preserve">{% if </w:t>
+                  </w:r>
+                  <w:proofErr w:type="spellStart"/>
+                  <w:r>
+                    <w:rPr>
+                      <w:lang w:val="en-SG"/>
+                    </w:rPr>
+                    <w:t>co_resident.exists</w:t>
+                  </w:r>
+                  <w:proofErr w:type="spellEnd"/>
+                  <w:r>
+                    <w:rPr>
+                      <w:lang w:val="en-SG"/>
+                    </w:rPr>
+                    <w:t xml:space="preserve"> %}{{co_resident.name}}{% else %} N/A {% endif %}</w:t>
                   </w:r>
                 </w:p>
               </w:tc>
@@ -808,7 +923,7 @@
               <w:jc w:val="both"/>
             </w:pPr>
             <w:r>
-              <w:t xml:space="preserve">                  {{co_resident.name}}</w:t>
+              <w:t xml:space="preserve">           </w:t>
             </w:r>
           </w:p>
         </w:tc>
@@ -941,7 +1056,47 @@
           <w:szCs w:val="20"/>
           <w:lang w:val="en-GB" w:eastAsia="en-US"/>
         </w:rPr>
-        <w:t>{{child.name.first}} {{child.name.last}}</w:t>
+        <w:t>{{</w:t>
+      </w:r>
+      <w:proofErr w:type="spellStart"/>
+      <w:r>
+        <w:rPr>
+          <w:rFonts w:ascii="Times New Roman" w:hAnsi="Times New Roman" w:cs="Times New Roman"/>
+          <w:sz w:val="22"/>
+          <w:szCs w:val="20"/>
+          <w:lang w:val="en-GB" w:eastAsia="en-US"/>
+        </w:rPr>
+        <w:t>child.name.first</w:t>
+      </w:r>
+      <w:proofErr w:type="spellEnd"/>
+      <w:r>
+        <w:rPr>
+          <w:rFonts w:ascii="Times New Roman" w:hAnsi="Times New Roman" w:cs="Times New Roman"/>
+          <w:sz w:val="22"/>
+          <w:szCs w:val="20"/>
+          <w:lang w:val="en-GB" w:eastAsia="en-US"/>
+        </w:rPr>
+        <w:t>}} {{</w:t>
+      </w:r>
+      <w:proofErr w:type="spellStart"/>
+      <w:r>
+        <w:rPr>
+          <w:rFonts w:ascii="Times New Roman" w:hAnsi="Times New Roman" w:cs="Times New Roman"/>
+          <w:sz w:val="22"/>
+          <w:szCs w:val="20"/>
+          <w:lang w:val="en-GB" w:eastAsia="en-US"/>
+        </w:rPr>
+        <w:t>child.name.last</w:t>
+      </w:r>
+      <w:proofErr w:type="spellEnd"/>
+      <w:r>
+        <w:rPr>
+          <w:rFonts w:ascii="Times New Roman" w:hAnsi="Times New Roman" w:cs="Times New Roman"/>
+          <w:sz w:val="22"/>
+          <w:szCs w:val="20"/>
+          <w:lang w:val="en-GB" w:eastAsia="en-US"/>
+        </w:rPr>
+        <w:t>}}</w:t>
       </w:r>
     </w:p>
     <w:p>
@@ -1028,7 +1183,56 @@
           <w:szCs w:val="20"/>
           <w:lang w:val="en-GB" w:eastAsia="en-US"/>
         </w:rPr>
-        <w:t xml:space="preserve"> {{childnewname}}</w:t>
+        <w:t xml:space="preserve"> </w:t>
+      </w:r>
+      <w:r>
+        <w:rPr>
+          <w:rFonts w:ascii="Times New Roman" w:hAnsi="Times New Roman" w:cs="Times New Roman"/>
+          <w:sz w:val="22"/>
+          <w:szCs w:val="20"/>
+          <w:lang w:val="en-GB" w:eastAsia="en-US"/>
+        </w:rPr>
+        <w:t xml:space="preserve">{% if </w:t>
+      </w:r>
+      <w:proofErr w:type="spellStart"/>
+      <w:r>
+        <w:rPr>
+          <w:rFonts w:ascii="Times New Roman" w:hAnsi="Times New Roman" w:cs="Times New Roman"/>
+          <w:sz w:val="22"/>
+          <w:szCs w:val="20"/>
+          <w:lang w:val="en-GB" w:eastAsia="en-US"/>
+        </w:rPr>
+        <w:t>child_newname</w:t>
+      </w:r>
+      <w:proofErr w:type="spellEnd"/>
+      <w:r>
+        <w:rPr>
+          <w:rFonts w:ascii="Times New Roman" w:hAnsi="Times New Roman" w:cs="Times New Roman"/>
+          <w:sz w:val="22"/>
+          <w:szCs w:val="20"/>
+          <w:lang w:val="en-GB" w:eastAsia="en-US"/>
+        </w:rPr>
+        <w:t xml:space="preserve"> %}{{</w:t>
+      </w:r>
+      <w:proofErr w:type="spellStart"/>
+      <w:r>
+        <w:rPr>
+          <w:rFonts w:ascii="Times New Roman" w:hAnsi="Times New Roman" w:cs="Times New Roman"/>
+          <w:sz w:val="22"/>
+          <w:szCs w:val="20"/>
+          <w:lang w:val="en-GB" w:eastAsia="en-US"/>
+        </w:rPr>
+        <w:t>childnewname</w:t>
+      </w:r>
+      <w:proofErr w:type="spellEnd"/>
+      <w:r>
+        <w:rPr>
+          <w:rFonts w:ascii="Times New Roman" w:hAnsi="Times New Roman" w:cs="Times New Roman"/>
+          <w:sz w:val="22"/>
+          <w:szCs w:val="20"/>
+          <w:lang w:val="en-GB" w:eastAsia="en-US"/>
+        </w:rPr>
+        <w:t>}}{% endif %}</w:t>
       </w:r>
     </w:p>
     <w:p>
@@ -1115,7 +1319,27 @@
           <w:szCs w:val="20"/>
           <w:lang w:val="en-GB" w:eastAsia="en-US"/>
         </w:rPr>
-        <w:t xml:space="preserve"> {{child.birthdate}}</w:t>
+        <w:t xml:space="preserve"> {{</w:t>
+      </w:r>
+      <w:proofErr w:type="spellStart"/>
+      <w:r>
+        <w:rPr>
+          <w:rFonts w:ascii="Times New Roman" w:hAnsi="Times New Roman" w:cs="Times New Roman"/>
+          <w:sz w:val="22"/>
+          <w:szCs w:val="20"/>
+          <w:lang w:val="en-GB" w:eastAsia="en-US"/>
+        </w:rPr>
+        <w:t>child.birthdate</w:t>
+      </w:r>
+      <w:proofErr w:type="spellEnd"/>
+      <w:r>
+        <w:rPr>
+          <w:rFonts w:ascii="Times New Roman" w:hAnsi="Times New Roman" w:cs="Times New Roman"/>
+          <w:sz w:val="22"/>
+          <w:szCs w:val="20"/>
+          <w:lang w:val="en-GB" w:eastAsia="en-US"/>
+        </w:rPr>
+        <w:t>}}</w:t>
       </w:r>
     </w:p>
     <w:p>
@@ -1202,7 +1426,27 @@
           <w:szCs w:val="20"/>
           <w:lang w:val="en-GB" w:eastAsia="en-US"/>
         </w:rPr>
-        <w:t xml:space="preserve"> {{child.age}}</w:t>
+        <w:t xml:space="preserve"> {{</w:t>
+      </w:r>
+      <w:proofErr w:type="spellStart"/>
+      <w:r>
+        <w:rPr>
+          <w:rFonts w:ascii="Times New Roman" w:hAnsi="Times New Roman" w:cs="Times New Roman"/>
+          <w:sz w:val="22"/>
+          <w:szCs w:val="20"/>
+          <w:lang w:val="en-GB" w:eastAsia="en-US"/>
+        </w:rPr>
+        <w:t>child.age</w:t>
+      </w:r>
+      <w:proofErr w:type="spellEnd"/>
+      <w:r>
+        <w:rPr>
+          <w:rFonts w:ascii="Times New Roman" w:hAnsi="Times New Roman" w:cs="Times New Roman"/>
+          <w:sz w:val="22"/>
+          <w:szCs w:val="20"/>
+          <w:lang w:val="en-GB" w:eastAsia="en-US"/>
+        </w:rPr>
+        <w:t>}}</w:t>
       </w:r>
     </w:p>
     <w:p>
@@ -1289,7 +1533,27 @@
           <w:szCs w:val="20"/>
           <w:lang w:val="en-GB" w:eastAsia="en-US"/>
         </w:rPr>
-        <w:t xml:space="preserve"> {{child.gender}}</w:t>
+        <w:t xml:space="preserve"> {{</w:t>
+      </w:r>
+      <w:proofErr w:type="spellStart"/>
+      <w:r>
+        <w:rPr>
+          <w:rFonts w:ascii="Times New Roman" w:hAnsi="Times New Roman" w:cs="Times New Roman"/>
+          <w:sz w:val="22"/>
+          <w:szCs w:val="20"/>
+          <w:lang w:val="en-GB" w:eastAsia="en-US"/>
+        </w:rPr>
+        <w:t>child.gender</w:t>
+      </w:r>
+      <w:proofErr w:type="spellEnd"/>
+      <w:r>
+        <w:rPr>
+          <w:rFonts w:ascii="Times New Roman" w:hAnsi="Times New Roman" w:cs="Times New Roman"/>
+          <w:sz w:val="22"/>
+          <w:szCs w:val="20"/>
+          <w:lang w:val="en-GB" w:eastAsia="en-US"/>
+        </w:rPr>
+        <w:t>}}</w:t>
       </w:r>
     </w:p>
     <w:p>
@@ -1376,7 +1640,27 @@
           <w:szCs w:val="20"/>
           <w:lang w:val="en-GB" w:eastAsia="en-US"/>
         </w:rPr>
-        <w:t xml:space="preserve"> {{child.nationality}}</w:t>
+        <w:t xml:space="preserve"> {{</w:t>
+      </w:r>
+      <w:proofErr w:type="spellStart"/>
+      <w:r>
+        <w:rPr>
+          <w:rFonts w:ascii="Times New Roman" w:hAnsi="Times New Roman" w:cs="Times New Roman"/>
+          <w:sz w:val="22"/>
+          <w:szCs w:val="20"/>
+          <w:lang w:val="en-GB" w:eastAsia="en-US"/>
+        </w:rPr>
+        <w:t>child.nationality</w:t>
+      </w:r>
+      <w:proofErr w:type="spellEnd"/>
+      <w:r>
+        <w:rPr>
+          <w:rFonts w:ascii="Times New Roman" w:hAnsi="Times New Roman" w:cs="Times New Roman"/>
+          <w:sz w:val="22"/>
+          <w:szCs w:val="20"/>
+          <w:lang w:val="en-GB" w:eastAsia="en-US"/>
+        </w:rPr>
+        <w:t>}}</w:t>
       </w:r>
     </w:p>
     <w:p>
@@ -1463,7 +1747,27 @@
           <w:szCs w:val="20"/>
           <w:lang w:val="en-GB" w:eastAsia="en-US"/>
         </w:rPr>
-        <w:t xml:space="preserve"> {{child.race}}</w:t>
+        <w:t xml:space="preserve"> {{</w:t>
+      </w:r>
+      <w:proofErr w:type="spellStart"/>
+      <w:r>
+        <w:rPr>
+          <w:rFonts w:ascii="Times New Roman" w:hAnsi="Times New Roman" w:cs="Times New Roman"/>
+          <w:sz w:val="22"/>
+          <w:szCs w:val="20"/>
+          <w:lang w:val="en-GB" w:eastAsia="en-US"/>
+        </w:rPr>
+        <w:t>child.race</w:t>
+      </w:r>
+      <w:proofErr w:type="spellEnd"/>
+      <w:r>
+        <w:rPr>
+          <w:rFonts w:ascii="Times New Roman" w:hAnsi="Times New Roman" w:cs="Times New Roman"/>
+          <w:sz w:val="22"/>
+          <w:szCs w:val="20"/>
+          <w:lang w:val="en-GB" w:eastAsia="en-US"/>
+        </w:rPr>
+        <w:t>}}</w:t>
       </w:r>
     </w:p>
     <w:p>
@@ -1550,7 +1854,27 @@
           <w:szCs w:val="20"/>
           <w:lang w:val="en-GB" w:eastAsia="en-US"/>
         </w:rPr>
-        <w:t xml:space="preserve"> {{child.maritalstatus}}</w:t>
+        <w:t xml:space="preserve"> {{</w:t>
+      </w:r>
+      <w:proofErr w:type="spellStart"/>
+      <w:r>
+        <w:rPr>
+          <w:rFonts w:ascii="Times New Roman" w:hAnsi="Times New Roman" w:cs="Times New Roman"/>
+          <w:sz w:val="22"/>
+          <w:szCs w:val="20"/>
+          <w:lang w:val="en-GB" w:eastAsia="en-US"/>
+        </w:rPr>
+        <w:t>child.maritalstatus</w:t>
+      </w:r>
+      <w:proofErr w:type="spellEnd"/>
+      <w:r>
+        <w:rPr>
+          <w:rFonts w:ascii="Times New Roman" w:hAnsi="Times New Roman" w:cs="Times New Roman"/>
+          <w:sz w:val="22"/>
+          <w:szCs w:val="20"/>
+          <w:lang w:val="en-GB" w:eastAsia="en-US"/>
+        </w:rPr>
+        <w:t>}}</w:t>
       </w:r>
     </w:p>
     <w:p>
@@ -1601,6 +1925,7 @@
         </w:rPr>
         <w:t>(</w:t>
       </w:r>
+      <w:proofErr w:type="spellStart"/>
       <w:r>
         <w:rPr>
           <w:rFonts w:ascii="Times New Roman" w:hAnsi="Times New Roman" w:cs="Times New Roman"/>
@@ -1611,6 +1936,7 @@
         </w:rPr>
         <w:t>i</w:t>
       </w:r>
+      <w:proofErr w:type="spellEnd"/>
       <w:r>
         <w:rPr>
           <w:rFonts w:ascii="Times New Roman" w:hAnsi="Times New Roman" w:cs="Times New Roman"/>
@@ -1637,7 +1963,27 @@
           <w:szCs w:val="20"/>
           <w:lang w:val="en-GB" w:eastAsia="en-US"/>
         </w:rPr>
-        <w:t xml:space="preserve"> {{child.address}}</w:t>
+        <w:t xml:space="preserve"> {{</w:t>
+      </w:r>
+      <w:proofErr w:type="spellStart"/>
+      <w:r>
+        <w:rPr>
+          <w:rFonts w:ascii="Times New Roman" w:hAnsi="Times New Roman" w:cs="Times New Roman"/>
+          <w:sz w:val="22"/>
+          <w:szCs w:val="20"/>
+          <w:lang w:val="en-GB" w:eastAsia="en-US"/>
+        </w:rPr>
+        <w:t>child.address</w:t>
+      </w:r>
+      <w:proofErr w:type="spellEnd"/>
+      <w:r>
+        <w:rPr>
+          <w:rFonts w:ascii="Times New Roman" w:hAnsi="Times New Roman" w:cs="Times New Roman"/>
+          <w:sz w:val="22"/>
+          <w:szCs w:val="20"/>
+          <w:lang w:val="en-GB" w:eastAsia="en-US"/>
+        </w:rPr>
+        <w:t>}}</w:t>
       </w:r>
     </w:p>
     <w:p>
@@ -1723,25 +2069,47 @@
           <w:szCs w:val="20"/>
           <w:lang w:val="en-GB" w:eastAsia="en-US"/>
         </w:rPr>
-        <w:t>The said infant is</w:t>
-      </w:r>
-      <w:r>
-        <w:rPr>
-          <w:rFonts w:ascii="Times New Roman" w:hAnsi="Times New Roman" w:cs="Times New Roman"/>
-          <w:sz w:val="22"/>
-          <w:szCs w:val="20"/>
-          <w:lang w:val="en-GB" w:eastAsia="en-US"/>
-        </w:rPr>
-        <w:t xml:space="preserve"> {% if not child.isEntitledToProperty %}not {% endif %}entitled</w:t>
-      </w:r>
-      <w:r>
-        <w:rPr>
-          <w:rFonts w:ascii="Times New Roman" w:hAnsi="Times New Roman" w:cs="Times New Roman"/>
-          <w:sz w:val="22"/>
-          <w:szCs w:val="20"/>
-          <w:lang w:val="en-GB" w:eastAsia="en-US"/>
-        </w:rPr>
-        <w:t xml:space="preserve"> to any property (state particulars if infant is entitled to property).</w:t>
+        <w:t xml:space="preserve">The said infant is {% if not </w:t>
+      </w:r>
+      <w:proofErr w:type="spellStart"/>
+      <w:r>
+        <w:rPr>
+          <w:rFonts w:ascii="Times New Roman" w:hAnsi="Times New Roman" w:cs="Times New Roman"/>
+          <w:sz w:val="22"/>
+          <w:szCs w:val="20"/>
+          <w:lang w:val="en-GB" w:eastAsia="en-US"/>
+        </w:rPr>
+        <w:t>child.isEntitledToProperty</w:t>
+      </w:r>
+      <w:proofErr w:type="spellEnd"/>
+      <w:r>
+        <w:rPr>
+          <w:rFonts w:ascii="Times New Roman" w:hAnsi="Times New Roman" w:cs="Times New Roman"/>
+          <w:sz w:val="22"/>
+          <w:szCs w:val="20"/>
+          <w:lang w:val="en-GB" w:eastAsia="en-US"/>
+        </w:rPr>
+        <w:t xml:space="preserve"> %}not {% endif %}entitled to {% if not </w:t>
+      </w:r>
+      <w:proofErr w:type="spellStart"/>
+      <w:r>
+        <w:rPr>
+          <w:rFonts w:ascii="Times New Roman" w:hAnsi="Times New Roman" w:cs="Times New Roman"/>
+          <w:sz w:val="22"/>
+          <w:szCs w:val="20"/>
+          <w:lang w:val="en-GB" w:eastAsia="en-US"/>
+        </w:rPr>
+        <w:t>child.isEntitledToProperty</w:t>
+      </w:r>
+      <w:proofErr w:type="spellEnd"/>
+      <w:r>
+        <w:rPr>
+          <w:rFonts w:ascii="Times New Roman" w:hAnsi="Times New Roman" w:cs="Times New Roman"/>
+          <w:sz w:val="22"/>
+          <w:szCs w:val="20"/>
+          <w:lang w:val="en-GB" w:eastAsia="en-US"/>
+        </w:rPr>
+        <w:t xml:space="preserve"> %}any{% endif %} property (state particulars if infant is entitled to property).</w:t>
       </w:r>
     </w:p>
     <w:p>
@@ -1819,35 +2187,58 @@
           <w:lang w:val="en-GB" w:eastAsia="en-US"/>
         </w:rPr>
         <w:tab/>
-        <w:t xml:space="preserve">The said infant </w:t>
-      </w:r>
-      <w:r>
-        <w:rPr>
-          <w:rFonts w:ascii="Times New Roman" w:hAnsi="Times New Roman" w:cs="Times New Roman"/>
-          <w:sz w:val="22"/>
-          <w:szCs w:val="20"/>
-          <w:lang w:val="en-GB" w:eastAsia="en-US"/>
-        </w:rPr>
-        <w:t>is {% if not child_in_custody %}not {% endif%}</w:t>
-      </w:r>
-      <w:r>
-        <w:rPr>
-          <w:rFonts w:ascii="Times New Roman" w:hAnsi="Times New Roman" w:cs="Times New Roman"/>
-          <w:sz w:val="22"/>
-          <w:szCs w:val="20"/>
-          <w:lang w:val="en-GB" w:eastAsia="en-US"/>
-        </w:rPr>
-        <w:t>in the actual custody (or under the guardianship) of the Applicant(s)</w:t>
-      </w:r>
-      <w:r>
-        <w:rPr>
-          <w:rFonts w:ascii="Times New Roman" w:hAnsi="Times New Roman" w:cs="Times New Roman"/>
-          <w:sz w:val="22"/>
-          <w:szCs w:val="20"/>
-          <w:lang w:val="en-GB" w:eastAsia="en-US"/>
-        </w:rPr>
-        <w:t xml:space="preserve">{% if not child_in_custody %}: </w:t>
-      </w:r>
+      </w:r>
+      <w:r>
+        <w:rPr>
+          <w:rFonts w:ascii="Times New Roman" w:hAnsi="Times New Roman" w:cs="Times New Roman"/>
+          <w:sz w:val="22"/>
+          <w:szCs w:val="20"/>
+          <w:lang w:val="en-GB" w:eastAsia="en-US"/>
+        </w:rPr>
+        <w:t xml:space="preserve">The said infant is {% if not </w:t>
+      </w:r>
+      <w:proofErr w:type="spellStart"/>
+      <w:r>
+        <w:rPr>
+          <w:rFonts w:ascii="Times New Roman" w:hAnsi="Times New Roman" w:cs="Times New Roman"/>
+          <w:sz w:val="22"/>
+          <w:szCs w:val="20"/>
+          <w:lang w:val="en-GB" w:eastAsia="en-US"/>
+        </w:rPr>
+        <w:t>child_in_custody</w:t>
+      </w:r>
+      <w:proofErr w:type="spellEnd"/>
+      <w:r>
+        <w:rPr>
+          <w:rFonts w:ascii="Times New Roman" w:hAnsi="Times New Roman" w:cs="Times New Roman"/>
+          <w:sz w:val="22"/>
+          <w:szCs w:val="20"/>
+          <w:lang w:val="en-GB" w:eastAsia="en-US"/>
+        </w:rPr>
+        <w:t xml:space="preserve"> %}not{% endif %} in the actual custody (or under the guardianship) of the Applicant(s). {% if not </w:t>
+      </w:r>
+      <w:proofErr w:type="spellStart"/>
+      <w:r>
+        <w:rPr>
+          <w:rFonts w:ascii="Times New Roman" w:hAnsi="Times New Roman" w:cs="Times New Roman"/>
+          <w:sz w:val="22"/>
+          <w:szCs w:val="20"/>
+          <w:lang w:val="en-GB" w:eastAsia="en-US"/>
+        </w:rPr>
+        <w:lastRenderedPageBreak/>
+        <w:t>child_in_custody</w:t>
+      </w:r>
+      <w:proofErr w:type="spellEnd"/>
+      <w:r>
+        <w:rPr>
+          <w:rFonts w:ascii="Times New Roman" w:hAnsi="Times New Roman" w:cs="Times New Roman"/>
+          <w:sz w:val="22"/>
+          <w:szCs w:val="20"/>
+          <w:lang w:val="en-GB" w:eastAsia="en-US"/>
+        </w:rPr>
+        <w:t xml:space="preserve"> %}The infant is currently residing in {{</w:t>
+      </w:r>
+      <w:proofErr w:type="spellStart"/>
       <w:r>
         <w:rPr>
           <w:rFonts w:ascii="Times New Roman" w:hAnsi="Times New Roman" w:cs="Times New Roman"/>
@@ -1857,23 +2248,15 @@
         </w:rPr>
         <w:t>whereabouts_child</w:t>
       </w:r>
-      <w:r>
-        <w:rPr>
-          <w:rFonts w:ascii="Times New Roman" w:hAnsi="Times New Roman" w:cs="Times New Roman"/>
-          <w:sz w:val="22"/>
-          <w:szCs w:val="20"/>
-          <w:lang w:val="en-GB" w:eastAsia="en-US"/>
-        </w:rPr>
-        <w:t>{% endif %}</w:t>
-      </w:r>
-      <w:r>
-        <w:rPr>
-          <w:rFonts w:ascii="Times New Roman" w:hAnsi="Times New Roman" w:cs="Times New Roman"/>
-          <w:sz w:val="22"/>
-          <w:szCs w:val="20"/>
-          <w:lang w:val="en-GB" w:eastAsia="en-US"/>
-        </w:rPr>
-        <w:t>.</w:t>
+      <w:proofErr w:type="spellEnd"/>
+      <w:r>
+        <w:rPr>
+          <w:rFonts w:ascii="Times New Roman" w:hAnsi="Times New Roman" w:cs="Times New Roman"/>
+          <w:sz w:val="22"/>
+          <w:szCs w:val="20"/>
+          <w:lang w:val="en-GB" w:eastAsia="en-US"/>
+        </w:rPr>
+        <w:t>}}{% endif %}.</w:t>
       </w:r>
     </w:p>
     <w:p>
@@ -1962,6 +2345,7 @@
         </w:rPr>
         <w:t>s {% if support %}been supporting the said infant since {{</w:t>
       </w:r>
+      <w:proofErr w:type="spellStart"/>
       <w:r>
         <w:rPr>
           <w:rFonts w:ascii="Times New Roman" w:hAnsi="Times New Roman" w:cs="Times New Roman"/>
@@ -1971,6 +2355,7 @@
         </w:rPr>
         <w:t>support_date</w:t>
       </w:r>
+      <w:proofErr w:type="spellEnd"/>
       <w:r>
         <w:rPr>
           <w:rFonts w:ascii="Times New Roman" w:hAnsi="Times New Roman" w:cs="Times New Roman"/>
@@ -2036,7 +2421,6 @@
           <w:szCs w:val="20"/>
           <w:lang w:val="en-GB" w:eastAsia="en-US"/>
         </w:rPr>
-        <w:lastRenderedPageBreak/>
         <w:fldChar w:fldCharType="begin"/>
       </w:r>
       <w:r>
@@ -2104,6 +2488,7 @@
         </w:rPr>
         <w:t xml:space="preserve">has {% if not </w:t>
       </w:r>
+      <w:proofErr w:type="spellStart"/>
       <w:r>
         <w:rPr>
           <w:rFonts w:ascii="Times New Roman" w:hAnsi="Times New Roman" w:cs="Times New Roman"/>
@@ -2113,6 +2498,7 @@
         </w:rPr>
         <w:t>adoption_order</w:t>
       </w:r>
+      <w:proofErr w:type="spellEnd"/>
       <w:r>
         <w:rPr>
           <w:rFonts w:ascii="Times New Roman" w:hAnsi="Times New Roman" w:cs="Times New Roman"/>
@@ -2162,6 +2548,7 @@
         </w:rPr>
         <w:t xml:space="preserve">{% if </w:t>
       </w:r>
+      <w:proofErr w:type="spellStart"/>
       <w:r>
         <w:rPr>
           <w:rFonts w:ascii="Times New Roman" w:hAnsi="Times New Roman" w:cs="Times New Roman"/>
@@ -2171,6 +2558,7 @@
         </w:rPr>
         <w:t>adoption_order</w:t>
       </w:r>
+      <w:proofErr w:type="spellEnd"/>
       <w:r>
         <w:rPr>
           <w:rFonts w:ascii="Times New Roman" w:hAnsi="Times New Roman" w:cs="Times New Roman"/>
@@ -2180,6 +2568,7 @@
         </w:rPr>
         <w:t xml:space="preserve"> %}</w:t>
       </w:r>
+      <w:proofErr w:type="spellStart"/>
       <w:r>
         <w:rPr>
           <w:rFonts w:ascii="Times New Roman" w:hAnsi="Times New Roman" w:cs="Times New Roman"/>
@@ -2189,6 +2578,7 @@
         </w:rPr>
         <w:t>particulars_adoption_order</w:t>
       </w:r>
+      <w:proofErr w:type="spellEnd"/>
       <w:r>
         <w:rPr>
           <w:rFonts w:ascii="Times New Roman" w:hAnsi="Times New Roman" w:cs="Times New Roman"/>
@@ -2351,7 +2741,47 @@
           <w:szCs w:val="20"/>
           <w:lang w:val="en-GB" w:eastAsia="en-US"/>
         </w:rPr>
-        <w:t xml:space="preserve"> {{father.name.first}} {{father.name.last}}</w:t>
+        <w:t xml:space="preserve"> {{</w:t>
+      </w:r>
+      <w:proofErr w:type="spellStart"/>
+      <w:r>
+        <w:rPr>
+          <w:rFonts w:ascii="Times New Roman" w:hAnsi="Times New Roman" w:cs="Times New Roman"/>
+          <w:sz w:val="22"/>
+          <w:szCs w:val="20"/>
+          <w:lang w:val="en-GB" w:eastAsia="en-US"/>
+        </w:rPr>
+        <w:t>father.name.first</w:t>
+      </w:r>
+      <w:proofErr w:type="spellEnd"/>
+      <w:r>
+        <w:rPr>
+          <w:rFonts w:ascii="Times New Roman" w:hAnsi="Times New Roman" w:cs="Times New Roman"/>
+          <w:sz w:val="22"/>
+          <w:szCs w:val="20"/>
+          <w:lang w:val="en-GB" w:eastAsia="en-US"/>
+        </w:rPr>
+        <w:t>}} {{</w:t>
+      </w:r>
+      <w:proofErr w:type="spellStart"/>
+      <w:r>
+        <w:rPr>
+          <w:rFonts w:ascii="Times New Roman" w:hAnsi="Times New Roman" w:cs="Times New Roman"/>
+          <w:sz w:val="22"/>
+          <w:szCs w:val="20"/>
+          <w:lang w:val="en-GB" w:eastAsia="en-US"/>
+        </w:rPr>
+        <w:t>father.name.last</w:t>
+      </w:r>
+      <w:proofErr w:type="spellEnd"/>
+      <w:r>
+        <w:rPr>
+          <w:rFonts w:ascii="Times New Roman" w:hAnsi="Times New Roman" w:cs="Times New Roman"/>
+          <w:sz w:val="22"/>
+          <w:szCs w:val="20"/>
+          <w:lang w:val="en-GB" w:eastAsia="en-US"/>
+        </w:rPr>
+        <w:t>}}</w:t>
       </w:r>
     </w:p>
     <w:p>
@@ -2525,7 +2955,27 @@
           <w:szCs w:val="20"/>
           <w:lang w:val="en-GB" w:eastAsia="en-US"/>
         </w:rPr>
-        <w:t xml:space="preserve"> {{father.address}}</w:t>
+        <w:t xml:space="preserve"> {{</w:t>
+      </w:r>
+      <w:proofErr w:type="spellStart"/>
+      <w:r>
+        <w:rPr>
+          <w:rFonts w:ascii="Times New Roman" w:hAnsi="Times New Roman" w:cs="Times New Roman"/>
+          <w:sz w:val="22"/>
+          <w:szCs w:val="20"/>
+          <w:lang w:val="en-GB" w:eastAsia="en-US"/>
+        </w:rPr>
+        <w:t>father.address</w:t>
+      </w:r>
+      <w:proofErr w:type="spellEnd"/>
+      <w:r>
+        <w:rPr>
+          <w:rFonts w:ascii="Times New Roman" w:hAnsi="Times New Roman" w:cs="Times New Roman"/>
+          <w:sz w:val="22"/>
+          <w:szCs w:val="20"/>
+          <w:lang w:val="en-GB" w:eastAsia="en-US"/>
+        </w:rPr>
+        <w:t>}}</w:t>
       </w:r>
     </w:p>
     <w:p>
@@ -2612,7 +3062,27 @@
           <w:szCs w:val="20"/>
           <w:lang w:val="en-GB" w:eastAsia="en-US"/>
         </w:rPr>
-        <w:t xml:space="preserve"> {{father.nationality}}</w:t>
+        <w:t xml:space="preserve"> {{</w:t>
+      </w:r>
+      <w:proofErr w:type="spellStart"/>
+      <w:r>
+        <w:rPr>
+          <w:rFonts w:ascii="Times New Roman" w:hAnsi="Times New Roman" w:cs="Times New Roman"/>
+          <w:sz w:val="22"/>
+          <w:szCs w:val="20"/>
+          <w:lang w:val="en-GB" w:eastAsia="en-US"/>
+        </w:rPr>
+        <w:t>father.nationality</w:t>
+      </w:r>
+      <w:proofErr w:type="spellEnd"/>
+      <w:r>
+        <w:rPr>
+          <w:rFonts w:ascii="Times New Roman" w:hAnsi="Times New Roman" w:cs="Times New Roman"/>
+          <w:sz w:val="22"/>
+          <w:szCs w:val="20"/>
+          <w:lang w:val="en-GB" w:eastAsia="en-US"/>
+        </w:rPr>
+        <w:t>}}</w:t>
       </w:r>
     </w:p>
     <w:p>
@@ -2699,7 +3169,27 @@
           <w:szCs w:val="20"/>
           <w:lang w:val="en-GB" w:eastAsia="en-US"/>
         </w:rPr>
-        <w:t xml:space="preserve"> {{father.religion}}</w:t>
+        <w:t xml:space="preserve"> {{</w:t>
+      </w:r>
+      <w:proofErr w:type="spellStart"/>
+      <w:r>
+        <w:rPr>
+          <w:rFonts w:ascii="Times New Roman" w:hAnsi="Times New Roman" w:cs="Times New Roman"/>
+          <w:sz w:val="22"/>
+          <w:szCs w:val="20"/>
+          <w:lang w:val="en-GB" w:eastAsia="en-US"/>
+        </w:rPr>
+        <w:t>father.religion</w:t>
+      </w:r>
+      <w:proofErr w:type="spellEnd"/>
+      <w:r>
+        <w:rPr>
+          <w:rFonts w:ascii="Times New Roman" w:hAnsi="Times New Roman" w:cs="Times New Roman"/>
+          <w:sz w:val="22"/>
+          <w:szCs w:val="20"/>
+          <w:lang w:val="en-GB" w:eastAsia="en-US"/>
+        </w:rPr>
+        <w:t>}}</w:t>
       </w:r>
     </w:p>
     <w:p>
@@ -2794,7 +3284,27 @@
           <w:szCs w:val="20"/>
           <w:lang w:val="en-GB" w:eastAsia="en-US"/>
         </w:rPr>
-        <w:t>has {% if not father.consent %}not{% endif %}</w:t>
+        <w:t xml:space="preserve">has {% if not </w:t>
+      </w:r>
+      <w:proofErr w:type="spellStart"/>
+      <w:r>
+        <w:rPr>
+          <w:rFonts w:ascii="Times New Roman" w:hAnsi="Times New Roman" w:cs="Times New Roman"/>
+          <w:sz w:val="22"/>
+          <w:szCs w:val="20"/>
+          <w:lang w:val="en-GB" w:eastAsia="en-US"/>
+        </w:rPr>
+        <w:t>father.consent</w:t>
+      </w:r>
+      <w:proofErr w:type="spellEnd"/>
+      <w:r>
+        <w:rPr>
+          <w:rFonts w:ascii="Times New Roman" w:hAnsi="Times New Roman" w:cs="Times New Roman"/>
+          <w:sz w:val="22"/>
+          <w:szCs w:val="20"/>
+          <w:lang w:val="en-GB" w:eastAsia="en-US"/>
+        </w:rPr>
+        <w:t xml:space="preserve"> %}not{% endif %}</w:t>
       </w:r>
       <w:r>
         <w:rPr>
@@ -2967,7 +3477,47 @@
           <w:szCs w:val="20"/>
           <w:lang w:val="en-GB" w:eastAsia="en-US"/>
         </w:rPr>
-        <w:t>{{mother.name.first}} {{mother.name.last}}</w:t>
+        <w:t>{{</w:t>
+      </w:r>
+      <w:proofErr w:type="spellStart"/>
+      <w:r>
+        <w:rPr>
+          <w:rFonts w:ascii="Times New Roman" w:hAnsi="Times New Roman" w:cs="Times New Roman"/>
+          <w:sz w:val="22"/>
+          <w:szCs w:val="20"/>
+          <w:lang w:val="en-GB" w:eastAsia="en-US"/>
+        </w:rPr>
+        <w:t>mother.name.first</w:t>
+      </w:r>
+      <w:proofErr w:type="spellEnd"/>
+      <w:r>
+        <w:rPr>
+          <w:rFonts w:ascii="Times New Roman" w:hAnsi="Times New Roman" w:cs="Times New Roman"/>
+          <w:sz w:val="22"/>
+          <w:szCs w:val="20"/>
+          <w:lang w:val="en-GB" w:eastAsia="en-US"/>
+        </w:rPr>
+        <w:t>}} {{</w:t>
+      </w:r>
+      <w:proofErr w:type="spellStart"/>
+      <w:r>
+        <w:rPr>
+          <w:rFonts w:ascii="Times New Roman" w:hAnsi="Times New Roman" w:cs="Times New Roman"/>
+          <w:sz w:val="22"/>
+          <w:szCs w:val="20"/>
+          <w:lang w:val="en-GB" w:eastAsia="en-US"/>
+        </w:rPr>
+        <w:t>mother.name.last</w:t>
+      </w:r>
+      <w:proofErr w:type="spellEnd"/>
+      <w:r>
+        <w:rPr>
+          <w:rFonts w:ascii="Times New Roman" w:hAnsi="Times New Roman" w:cs="Times New Roman"/>
+          <w:sz w:val="22"/>
+          <w:szCs w:val="20"/>
+          <w:lang w:val="en-GB" w:eastAsia="en-US"/>
+        </w:rPr>
+        <w:t>}}</w:t>
       </w:r>
     </w:p>
     <w:p>
@@ -3141,7 +3691,27 @@
           <w:szCs w:val="20"/>
           <w:lang w:val="en-GB" w:eastAsia="en-US"/>
         </w:rPr>
-        <w:t xml:space="preserve"> {{mother.address}}</w:t>
+        <w:t xml:space="preserve"> {{</w:t>
+      </w:r>
+      <w:proofErr w:type="spellStart"/>
+      <w:r>
+        <w:rPr>
+          <w:rFonts w:ascii="Times New Roman" w:hAnsi="Times New Roman" w:cs="Times New Roman"/>
+          <w:sz w:val="22"/>
+          <w:szCs w:val="20"/>
+          <w:lang w:val="en-GB" w:eastAsia="en-US"/>
+        </w:rPr>
+        <w:t>mother.address</w:t>
+      </w:r>
+      <w:proofErr w:type="spellEnd"/>
+      <w:r>
+        <w:rPr>
+          <w:rFonts w:ascii="Times New Roman" w:hAnsi="Times New Roman" w:cs="Times New Roman"/>
+          <w:sz w:val="22"/>
+          <w:szCs w:val="20"/>
+          <w:lang w:val="en-GB" w:eastAsia="en-US"/>
+        </w:rPr>
+        <w:t>}}</w:t>
       </w:r>
     </w:p>
     <w:p>
@@ -3228,7 +3798,27 @@
           <w:szCs w:val="20"/>
           <w:lang w:val="en-GB" w:eastAsia="en-US"/>
         </w:rPr>
-        <w:t xml:space="preserve"> {{mother.nationality}}</w:t>
+        <w:t xml:space="preserve"> {{</w:t>
+      </w:r>
+      <w:proofErr w:type="spellStart"/>
+      <w:r>
+        <w:rPr>
+          <w:rFonts w:ascii="Times New Roman" w:hAnsi="Times New Roman" w:cs="Times New Roman"/>
+          <w:sz w:val="22"/>
+          <w:szCs w:val="20"/>
+          <w:lang w:val="en-GB" w:eastAsia="en-US"/>
+        </w:rPr>
+        <w:t>mother.nationality</w:t>
+      </w:r>
+      <w:proofErr w:type="spellEnd"/>
+      <w:r>
+        <w:rPr>
+          <w:rFonts w:ascii="Times New Roman" w:hAnsi="Times New Roman" w:cs="Times New Roman"/>
+          <w:sz w:val="22"/>
+          <w:szCs w:val="20"/>
+          <w:lang w:val="en-GB" w:eastAsia="en-US"/>
+        </w:rPr>
+        <w:t>}}</w:t>
       </w:r>
     </w:p>
     <w:p>
@@ -3315,7 +3905,27 @@
           <w:szCs w:val="20"/>
           <w:lang w:val="en-GB" w:eastAsia="en-US"/>
         </w:rPr>
-        <w:t xml:space="preserve"> {{mother.religion}}</w:t>
+        <w:t xml:space="preserve"> {{</w:t>
+      </w:r>
+      <w:proofErr w:type="spellStart"/>
+      <w:r>
+        <w:rPr>
+          <w:rFonts w:ascii="Times New Roman" w:hAnsi="Times New Roman" w:cs="Times New Roman"/>
+          <w:sz w:val="22"/>
+          <w:szCs w:val="20"/>
+          <w:lang w:val="en-GB" w:eastAsia="en-US"/>
+        </w:rPr>
+        <w:t>mother.religion</w:t>
+      </w:r>
+      <w:proofErr w:type="spellEnd"/>
+      <w:r>
+        <w:rPr>
+          <w:rFonts w:ascii="Times New Roman" w:hAnsi="Times New Roman" w:cs="Times New Roman"/>
+          <w:sz w:val="22"/>
+          <w:szCs w:val="20"/>
+          <w:lang w:val="en-GB" w:eastAsia="en-US"/>
+        </w:rPr>
+        <w:t>}}</w:t>
       </w:r>
     </w:p>
     <w:p>
@@ -3410,7 +4020,27 @@
           <w:szCs w:val="20"/>
           <w:lang w:val="en-GB" w:eastAsia="en-US"/>
         </w:rPr>
-        <w:t xml:space="preserve">has {% if not mother.consent %}not{% endif %} </w:t>
+        <w:t xml:space="preserve">has {% if not </w:t>
+      </w:r>
+      <w:proofErr w:type="spellStart"/>
+      <w:r>
+        <w:rPr>
+          <w:rFonts w:ascii="Times New Roman" w:hAnsi="Times New Roman" w:cs="Times New Roman"/>
+          <w:sz w:val="22"/>
+          <w:szCs w:val="20"/>
+          <w:lang w:val="en-GB" w:eastAsia="en-US"/>
+        </w:rPr>
+        <w:t>mother.consent</w:t>
+      </w:r>
+      <w:proofErr w:type="spellEnd"/>
+      <w:r>
+        <w:rPr>
+          <w:rFonts w:ascii="Times New Roman" w:hAnsi="Times New Roman" w:cs="Times New Roman"/>
+          <w:sz w:val="22"/>
+          <w:szCs w:val="20"/>
+          <w:lang w:val="en-GB" w:eastAsia="en-US"/>
+        </w:rPr>
+        <w:t xml:space="preserve"> %}not{% endif %} </w:t>
       </w:r>
       <w:r>
         <w:rPr>
@@ -3622,7 +4252,27 @@
           <w:szCs w:val="20"/>
           <w:lang w:val="en-GB" w:eastAsia="en-US"/>
         </w:rPr>
-        <w:t>{% if payment %}nature_of_payment. {% endif %}</w:t>
+        <w:t>{% if payment %}</w:t>
+      </w:r>
+      <w:proofErr w:type="spellStart"/>
+      <w:r>
+        <w:rPr>
+          <w:rFonts w:ascii="Times New Roman" w:hAnsi="Times New Roman" w:cs="Times New Roman"/>
+          <w:sz w:val="22"/>
+          <w:szCs w:val="20"/>
+          <w:lang w:val="en-GB" w:eastAsia="en-US"/>
+        </w:rPr>
+        <w:t>nature_of_payment</w:t>
+      </w:r>
+      <w:proofErr w:type="spellEnd"/>
+      <w:r>
+        <w:rPr>
+          <w:rFonts w:ascii="Times New Roman" w:hAnsi="Times New Roman" w:cs="Times New Roman"/>
+          <w:sz w:val="22"/>
+          <w:szCs w:val="20"/>
+          <w:lang w:val="en-GB" w:eastAsia="en-US"/>
+        </w:rPr>
+        <w:t>. {% endif %}</w:t>
       </w:r>
     </w:p>
     <w:p>
@@ -4313,7 +4963,6 @@
   <w:style w:type="character" w:default="1" w:styleId="DefaultParagraphFont">
     <w:name w:val="Default Paragraph Font"/>
     <w:uiPriority w:val="1"/>
-    <w:semiHidden/>
     <w:unhideWhenUsed/>
   </w:style>
   <w:style w:type="table" w:default="1" w:styleId="TableNormal">

</xml_diff>